<commit_message>
add: last page & fix spaces
</commit_message>
<xml_diff>
--- a/files/contract.docx
+++ b/files/contract.docx
@@ -10,13 +10,33 @@
         </w:tabs>
         <w:ind w:left="5670"/>
       </w:pPr>
-      <w:r>
-        <w:rPr>
-          <w:sz w:val="28"/>
-          <w:szCs w:val="28"/>
-          <w:lang w:val="ru-RU"/>
-        </w:rPr>
-        <w:t>И.о.ректора учреждения образования</w:t>
+      <w:proofErr w:type="spellStart"/>
+      <w:r>
+        <w:rPr>
+          <w:sz w:val="28"/>
+          <w:szCs w:val="28"/>
+          <w:lang w:val="ru-RU"/>
+        </w:rPr>
+        <w:t>И.</w:t>
+      </w:r>
+      <w:proofErr w:type="gramStart"/>
+      <w:r>
+        <w:rPr>
+          <w:sz w:val="28"/>
+          <w:szCs w:val="28"/>
+          <w:lang w:val="ru-RU"/>
+        </w:rPr>
+        <w:t>о.ректора</w:t>
+      </w:r>
+      <w:proofErr w:type="spellEnd"/>
+      <w:proofErr w:type="gramEnd"/>
+      <w:r>
+        <w:rPr>
+          <w:sz w:val="28"/>
+          <w:szCs w:val="28"/>
+          <w:lang w:val="ru-RU"/>
+        </w:rPr>
+        <w:t xml:space="preserve"> учреждения образования</w:t>
       </w:r>
     </w:p>
     <w:p>
@@ -104,7 +124,27 @@
           <w:szCs w:val="28"/>
           <w:lang w:val="ru-RU"/>
         </w:rPr>
-        <w:t>{d.fullName},</w:t>
+        <w:t>{</w:t>
+      </w:r>
+      <w:proofErr w:type="spellStart"/>
+      <w:proofErr w:type="gramStart"/>
+      <w:r>
+        <w:rPr>
+          <w:sz w:val="28"/>
+          <w:szCs w:val="28"/>
+          <w:lang w:val="ru-RU"/>
+        </w:rPr>
+        <w:t>d.fullName</w:t>
+      </w:r>
+      <w:proofErr w:type="spellEnd"/>
+      <w:proofErr w:type="gramEnd"/>
+      <w:r>
+        <w:rPr>
+          <w:sz w:val="28"/>
+          <w:szCs w:val="28"/>
+          <w:lang w:val="ru-RU"/>
+        </w:rPr>
+        <w:t>},</w:t>
       </w:r>
     </w:p>
     <w:p>
@@ -126,7 +166,25 @@
           <w:szCs w:val="28"/>
           <w:lang w:val="ru-RU"/>
         </w:rPr>
-        <w:t>проживающий(ая) по адресу:</w:t>
+        <w:t>проживающий(</w:t>
+      </w:r>
+      <w:proofErr w:type="spellStart"/>
+      <w:r>
+        <w:rPr>
+          <w:sz w:val="28"/>
+          <w:szCs w:val="28"/>
+          <w:lang w:val="ru-RU"/>
+        </w:rPr>
+        <w:t>ая</w:t>
+      </w:r>
+      <w:proofErr w:type="spellEnd"/>
+      <w:r>
+        <w:rPr>
+          <w:sz w:val="28"/>
+          <w:szCs w:val="28"/>
+          <w:lang w:val="ru-RU"/>
+        </w:rPr>
+        <w:t>) по адресу:</w:t>
       </w:r>
     </w:p>
     <w:p>
@@ -148,7 +206,27 @@
           <w:szCs w:val="28"/>
           <w:lang w:val="en-US"/>
         </w:rPr>
-        <w:t>{d.address},</w:t>
+        <w:t>{</w:t>
+      </w:r>
+      <w:proofErr w:type="spellStart"/>
+      <w:proofErr w:type="gramStart"/>
+      <w:r>
+        <w:rPr>
+          <w:sz w:val="28"/>
+          <w:szCs w:val="28"/>
+          <w:lang w:val="en-US"/>
+        </w:rPr>
+        <w:t>d.address</w:t>
+      </w:r>
+      <w:proofErr w:type="spellEnd"/>
+      <w:proofErr w:type="gramEnd"/>
+      <w:r>
+        <w:rPr>
+          <w:sz w:val="28"/>
+          <w:szCs w:val="28"/>
+          <w:lang w:val="en-US"/>
+        </w:rPr>
+        <w:t>},</w:t>
       </w:r>
     </w:p>
     <w:p>
@@ -178,7 +256,27 @@
           <w:szCs w:val="28"/>
           <w:lang w:val="en-US"/>
         </w:rPr>
-        <w:t>. {d.mobilePhone}</w:t>
+        <w:t>. {</w:t>
+      </w:r>
+      <w:proofErr w:type="spellStart"/>
+      <w:proofErr w:type="gramStart"/>
+      <w:r>
+        <w:rPr>
+          <w:sz w:val="28"/>
+          <w:szCs w:val="28"/>
+          <w:lang w:val="en-US"/>
+        </w:rPr>
+        <w:t>d.mobilePhone</w:t>
+      </w:r>
+      <w:proofErr w:type="spellEnd"/>
+      <w:proofErr w:type="gramEnd"/>
+      <w:r>
+        <w:rPr>
+          <w:sz w:val="28"/>
+          <w:szCs w:val="28"/>
+          <w:lang w:val="en-US"/>
+        </w:rPr>
+        <w:t>}</w:t>
       </w:r>
     </w:p>
     <w:p>
@@ -191,16 +289,36 @@
         <w:rPr>
           <w:sz w:val="28"/>
           <w:szCs w:val="28"/>
-          <w:lang w:val="ru-RU"/>
-        </w:rPr>
-      </w:pPr>
-      <w:r>
-        <w:rPr>
-          <w:sz w:val="28"/>
-          <w:szCs w:val="28"/>
-          <w:lang w:val="ru-RU"/>
-        </w:rPr>
-        <w:t>{d.homePhone}</w:t>
+          <w:lang w:val="en-US"/>
+        </w:rPr>
+      </w:pPr>
+      <w:r>
+        <w:rPr>
+          <w:sz w:val="28"/>
+          <w:szCs w:val="28"/>
+          <w:lang w:val="en-US"/>
+        </w:rPr>
+        <w:t>{</w:t>
+      </w:r>
+      <w:proofErr w:type="spellStart"/>
+      <w:proofErr w:type="gramStart"/>
+      <w:r>
+        <w:rPr>
+          <w:sz w:val="28"/>
+          <w:szCs w:val="28"/>
+          <w:lang w:val="en-US"/>
+        </w:rPr>
+        <w:t>d.homePhone</w:t>
+      </w:r>
+      <w:proofErr w:type="spellEnd"/>
+      <w:proofErr w:type="gramEnd"/>
+      <w:r>
+        <w:rPr>
+          <w:sz w:val="28"/>
+          <w:szCs w:val="28"/>
+          <w:lang w:val="en-US"/>
+        </w:rPr>
+        <w:t>}</w:t>
       </w:r>
     </w:p>
     <w:p>
@@ -210,26 +328,33 @@
         <w:rPr>
           <w:sz w:val="28"/>
           <w:szCs w:val="28"/>
-          <w:lang w:val="ru-RU"/>
-        </w:rPr>
-      </w:pPr>
-    </w:p>
-    <w:p>
-      <w:pPr>
-        <w:pStyle w:val="Standard"/>
-        <w:rPr>
-          <w:sz w:val="28"/>
-          <w:szCs w:val="28"/>
-          <w:lang w:val="ru-RU"/>
-        </w:rPr>
-      </w:pPr>
-      <w:r>
-        <w:rPr>
-          <w:sz w:val="28"/>
-          <w:szCs w:val="28"/>
-          <w:lang w:val="ru-RU"/>
+          <w:lang w:val="en-US"/>
+        </w:rPr>
+      </w:pPr>
+    </w:p>
+    <w:p>
+      <w:pPr>
+        <w:pStyle w:val="Standard"/>
+        <w:rPr>
+          <w:sz w:val="28"/>
+          <w:szCs w:val="28"/>
+          <w:lang w:val="en-US"/>
+        </w:rPr>
+      </w:pPr>
+      <w:r>
+        <w:rPr>
+          <w:sz w:val="28"/>
+          <w:szCs w:val="28"/>
+          <w:lang w:val="en-US"/>
         </w:rPr>
         <w:tab/>
+      </w:r>
+      <w:r>
+        <w:rPr>
+          <w:sz w:val="28"/>
+          <w:szCs w:val="28"/>
+          <w:lang w:val="ru-RU"/>
+        </w:rPr>
         <w:t>заявление</w:t>
       </w:r>
     </w:p>
@@ -239,28 +364,83 @@
         <w:rPr>
           <w:sz w:val="28"/>
           <w:szCs w:val="28"/>
-          <w:lang w:val="en-US"/>
-        </w:rPr>
-      </w:pPr>
-      <w:r>
-        <w:rPr>
-          <w:sz w:val="28"/>
-          <w:szCs w:val="28"/>
-          <w:lang w:val="ru-RU"/>
+          <w:lang w:val="ru-RU"/>
+        </w:rPr>
+      </w:pPr>
+      <w:r>
+        <w:rPr>
+          <w:sz w:val="28"/>
+          <w:szCs w:val="28"/>
+          <w:lang w:val="en-US"/>
         </w:rPr>
         <w:tab/>
-        <w:t>___.___.</w:t>
-      </w:r>
-      <w:r>
-        <w:rPr>
-          <w:sz w:val="28"/>
-          <w:szCs w:val="28"/>
-          <w:lang w:val="en-US"/>
-        </w:rPr>
-        <w:t>{d.year}</w:t>
-      </w:r>
-      <w:bookmarkStart w:id="0" w:name="_GoBack"/>
-      <w:bookmarkEnd w:id="0"/>
+      </w:r>
+      <w:r>
+        <w:rPr>
+          <w:sz w:val="28"/>
+          <w:szCs w:val="28"/>
+          <w:lang w:val="ru-RU"/>
+        </w:rPr>
+        <w:t>__</w:t>
+      </w:r>
+      <w:proofErr w:type="gramStart"/>
+      <w:r>
+        <w:rPr>
+          <w:sz w:val="28"/>
+          <w:szCs w:val="28"/>
+          <w:lang w:val="ru-RU"/>
+        </w:rPr>
+        <w:t>_._</w:t>
+      </w:r>
+      <w:proofErr w:type="gramEnd"/>
+      <w:r>
+        <w:rPr>
+          <w:sz w:val="28"/>
+          <w:szCs w:val="28"/>
+          <w:lang w:val="ru-RU"/>
+        </w:rPr>
+        <w:t>__.</w:t>
+      </w:r>
+      <w:r>
+        <w:rPr>
+          <w:sz w:val="28"/>
+          <w:szCs w:val="28"/>
+          <w:lang w:val="ru-RU"/>
+        </w:rPr>
+        <w:t>{</w:t>
+      </w:r>
+      <w:r>
+        <w:rPr>
+          <w:sz w:val="28"/>
+          <w:szCs w:val="28"/>
+          <w:lang w:val="en-US"/>
+        </w:rPr>
+        <w:t>d</w:t>
+      </w:r>
+      <w:r>
+        <w:rPr>
+          <w:sz w:val="28"/>
+          <w:szCs w:val="28"/>
+          <w:lang w:val="ru-RU"/>
+        </w:rPr>
+        <w:t>.</w:t>
+      </w:r>
+      <w:r>
+        <w:rPr>
+          <w:sz w:val="28"/>
+          <w:szCs w:val="28"/>
+          <w:lang w:val="en-US"/>
+        </w:rPr>
+        <w:t>year</w:t>
+      </w:r>
+      <w:r>
+        <w:rPr>
+          <w:sz w:val="28"/>
+          <w:szCs w:val="28"/>
+          <w:lang w:val="ru-RU"/>
+        </w:rPr>
+        <w:t>}</w:t>
+      </w:r>
     </w:p>
     <w:p>
       <w:pPr>
@@ -304,6 +484,7 @@
         </w:rPr>
         <w:t xml:space="preserve"> {</w:t>
       </w:r>
+      <w:proofErr w:type="gramStart"/>
       <w:r>
         <w:rPr>
           <w:sz w:val="28"/>
@@ -328,6 +509,7 @@
         </w:rPr>
         <w:t>type</w:t>
       </w:r>
+      <w:proofErr w:type="gramEnd"/>
       <w:r>
         <w:rPr>
           <w:sz w:val="28"/>
@@ -342,7 +524,103 @@
           <w:szCs w:val="28"/>
           <w:lang w:val="ru-RU"/>
         </w:rPr>
-        <w:t xml:space="preserve"> № {d.serialNamber} «{d.cour}» c {d.date} в очной (дневной) форме получения образования.</w:t>
+        <w:t xml:space="preserve"> № {</w:t>
+      </w:r>
+      <w:proofErr w:type="spellStart"/>
+      <w:r>
+        <w:rPr>
+          <w:sz w:val="28"/>
+          <w:szCs w:val="28"/>
+          <w:lang w:val="ru-RU"/>
+        </w:rPr>
+        <w:t>d.serialNamber</w:t>
+      </w:r>
+      <w:proofErr w:type="spellEnd"/>
+      <w:r>
+        <w:rPr>
+          <w:sz w:val="28"/>
+          <w:szCs w:val="28"/>
+          <w:lang w:val="ru-RU"/>
+        </w:rPr>
+        <w:t>}</w:t>
+      </w:r>
+      <w:bookmarkStart w:id="0" w:name="_GoBack"/>
+      <w:r>
+        <w:rPr>
+          <w:sz w:val="28"/>
+          <w:szCs w:val="28"/>
+          <w:lang w:val="ru-RU"/>
+        </w:rPr>
+        <w:t xml:space="preserve"> </w:t>
+      </w:r>
+      <w:r>
+        <w:rPr>
+          <w:sz w:val="28"/>
+          <w:szCs w:val="28"/>
+          <w:lang w:val="ru-RU"/>
+        </w:rPr>
+        <w:t xml:space="preserve"> </w:t>
+      </w:r>
+      <w:bookmarkEnd w:id="0"/>
+      <w:r>
+        <w:rPr>
+          <w:sz w:val="28"/>
+          <w:szCs w:val="28"/>
+          <w:lang w:val="ru-RU"/>
+        </w:rPr>
+        <w:t>«{</w:t>
+      </w:r>
+      <w:proofErr w:type="spellStart"/>
+      <w:r>
+        <w:rPr>
+          <w:sz w:val="28"/>
+          <w:szCs w:val="28"/>
+          <w:lang w:val="ru-RU"/>
+        </w:rPr>
+        <w:t>d.cour</w:t>
+      </w:r>
+      <w:proofErr w:type="spellEnd"/>
+      <w:r>
+        <w:rPr>
+          <w:sz w:val="28"/>
+          <w:szCs w:val="28"/>
+          <w:lang w:val="ru-RU"/>
+        </w:rPr>
+        <w:t>}» c {</w:t>
+      </w:r>
+      <w:proofErr w:type="spellStart"/>
+      <w:r>
+        <w:rPr>
+          <w:sz w:val="28"/>
+          <w:szCs w:val="28"/>
+          <w:lang w:val="ru-RU"/>
+        </w:rPr>
+        <w:t>d.date</w:t>
+      </w:r>
+      <w:proofErr w:type="spellEnd"/>
+      <w:r>
+        <w:rPr>
+          <w:sz w:val="28"/>
+          <w:szCs w:val="28"/>
+          <w:lang w:val="ru-RU"/>
+        </w:rPr>
+        <w:t xml:space="preserve">} </w:t>
+      </w:r>
+      <w:r>
+        <w:rPr>
+          <w:sz w:val="28"/>
+          <w:szCs w:val="28"/>
+          <w:lang w:val="ru-RU"/>
+        </w:rPr>
+        <w:t xml:space="preserve"> </w:t>
+      </w:r>
+      <w:r>
+        <w:rPr>
+          <w:sz w:val="28"/>
+          <w:szCs w:val="28"/>
+          <w:lang w:val="ru-RU"/>
+        </w:rPr>
+        <w:t>в очной (дневной) форме получения образования.</w:t>
       </w:r>
     </w:p>
     <w:p>
@@ -357,7 +635,43 @@
           <w:lang w:val="ru-RU"/>
         </w:rPr>
         <w:tab/>
-        <w:t>Копию решения {d.organName} о направлении на обучение прикладываю.</w:t>
+        <w:t>Копию решения {</w:t>
+      </w:r>
+      <w:proofErr w:type="spellStart"/>
+      <w:proofErr w:type="gramStart"/>
+      <w:r>
+        <w:rPr>
+          <w:sz w:val="28"/>
+          <w:szCs w:val="28"/>
+          <w:lang w:val="ru-RU"/>
+        </w:rPr>
+        <w:t>d.organName</w:t>
+      </w:r>
+      <w:proofErr w:type="spellEnd"/>
+      <w:proofErr w:type="gramEnd"/>
+      <w:r>
+        <w:rPr>
+          <w:sz w:val="28"/>
+          <w:szCs w:val="28"/>
+          <w:lang w:val="ru-RU"/>
+        </w:rPr>
+        <w:t xml:space="preserve">} </w:t>
+      </w:r>
+      <w:r>
+        <w:rPr>
+          <w:sz w:val="28"/>
+          <w:szCs w:val="28"/>
+          <w:lang w:val="ru-RU"/>
+        </w:rPr>
+        <w:t xml:space="preserve"> </w:t>
+      </w:r>
+      <w:r>
+        <w:rPr>
+          <w:sz w:val="28"/>
+          <w:szCs w:val="28"/>
+          <w:lang w:val="ru-RU"/>
+        </w:rPr>
+        <w:t>о направлении на обучение прикладываю.</w:t>
       </w:r>
     </w:p>
     <w:p>
@@ -464,7 +778,27 @@
           <w:szCs w:val="28"/>
           <w:lang w:val="ru-RU"/>
         </w:rPr>
-        <w:t>{d.fullName}</w:t>
+        <w:t>{</w:t>
+      </w:r>
+      <w:proofErr w:type="spellStart"/>
+      <w:proofErr w:type="gramStart"/>
+      <w:r>
+        <w:rPr>
+          <w:sz w:val="28"/>
+          <w:szCs w:val="28"/>
+          <w:lang w:val="ru-RU"/>
+        </w:rPr>
+        <w:t>d.fullName</w:t>
+      </w:r>
+      <w:proofErr w:type="spellEnd"/>
+      <w:proofErr w:type="gramEnd"/>
+      <w:r>
+        <w:rPr>
+          <w:sz w:val="28"/>
+          <w:szCs w:val="28"/>
+          <w:lang w:val="ru-RU"/>
+        </w:rPr>
+        <w:t>}</w:t>
       </w:r>
     </w:p>
     <w:p>
@@ -482,7 +816,7 @@
     </w:p>
     <w:sectPr>
       <w:pgSz w:w="11906" w:h="16838"/>
-      <w:pgMar w:top="720" w:right="720" w:bottom="720" w:left="1455" w:header="0" w:footer="0" w:gutter="0"/>
+      <w:pgMar w:top="720" w:right="720" w:bottom="720" w:left="1440" w:header="0" w:footer="0" w:gutter="0"/>
       <w:cols w:space="720"/>
       <w:formProt w:val="0"/>
       <w:docGrid w:linePitch="100"/>

</xml_diff>